<commit_message>
more updates to Sayre notes
</commit_message>
<xml_diff>
--- a/19-c-Brit-Lit/notes/2019-Week4-Notes.docx
+++ b/19-c-Brit-Lit/notes/2019-Week4-Notes.docx
@@ -1037,6 +1037,18 @@
       <w:r>
         <w:t>Performing the institutions of state</w:t>
       </w:r>
+    </w:p>
+    <w:p>
+      <w:pPr>
+        <w:pStyle w:val="ListParagraph"/>
+        <w:numPr>
+          <w:ilvl w:val="1"/>
+          <w:numId w:val="1"/>
+        </w:numPr>
+      </w:pPr>
+      <w:r>
+        <w:t>Public visibility issue</w:t>
+      </w:r>
       <w:bookmarkStart w:id="0" w:name="_GoBack"/>
       <w:bookmarkEnd w:id="0"/>
     </w:p>
@@ -1182,9 +1194,8 @@
           <w:sz w:val="22"/>
           <w:szCs w:val="22"/>
         </w:rPr>
-        <w:t xml:space="preserve"> vs. Walker, inasmuch as he could not recover damages in the action.  After the fullest consideration, I remain of the same opinion as that which I entertained in deciding the </w:t>
-      </w:r>
-      <w:proofErr w:type="spellStart"/>
+        <w:t xml:space="preserve"> vs. Walker, inasmuch as he could not recover damages in the action.  After </w:t>
+      </w:r>
       <w:r>
         <w:rPr>
           <w:rFonts w:ascii="PT Sans" w:eastAsia="Times New Roman" w:hAnsi="PT Sans" w:cs="Times New Roman"/>
@@ -1193,9 +1204,10 @@
           <w:sz w:val="22"/>
           <w:szCs w:val="22"/>
         </w:rPr>
-        <w:t>the</w:t>
-      </w:r>
-      <w:proofErr w:type="spellEnd"/>
+        <w:lastRenderedPageBreak/>
+        <w:t xml:space="preserve">the fullest consideration, I remain of the same opinion as that which I entertained in deciding the </w:t>
+      </w:r>
+      <w:proofErr w:type="spellStart"/>
       <w:r>
         <w:rPr>
           <w:rFonts w:ascii="PT Sans" w:eastAsia="Times New Roman" w:hAnsi="PT Sans" w:cs="Times New Roman"/>
@@ -1204,6 +1216,17 @@
           <w:sz w:val="22"/>
           <w:szCs w:val="22"/>
         </w:rPr>
+        <w:t>the</w:t>
+      </w:r>
+      <w:proofErr w:type="spellEnd"/>
+      <w:r>
+        <w:rPr>
+          <w:rFonts w:ascii="PT Sans" w:eastAsia="Times New Roman" w:hAnsi="PT Sans" w:cs="Times New Roman"/>
+          <w:color w:val="2E2E2E"/>
+          <w:spacing w:val="3"/>
+          <w:sz w:val="22"/>
+          <w:szCs w:val="22"/>
+        </w:rPr>
         <w:t xml:space="preserve"> case referred to. (qtd. in "Article VI" 127)</w:t>
       </w:r>
     </w:p>
@@ -1219,7 +1242,6 @@
           <w:color w:val="2E2E2E"/>
           <w:shd w:val="clear" w:color="auto" w:fill="F9F9F9"/>
         </w:rPr>
-        <w:lastRenderedPageBreak/>
         <w:t>Here Eldon bases his decision on the case involving Dr. Joseph Priestly in 1791. Priestley had attempted to gain damages from manuscripts destroyed by a mob in Birmingham. In this case, the defense argued that Priestley "was in the habit of publishing works injurious to the government of the state" ("Article VI" 125). In light of this testimony, Justice Eyre had determined that any work found </w:t>
       </w:r>
       <w:r>
@@ -1554,6 +1576,7 @@
         <w:rPr>
           <w:b/>
         </w:rPr>
+        <w:lastRenderedPageBreak/>
         <w:t>Picturesque</w:t>
       </w:r>
       <w:r>
@@ -1576,11 +1599,7 @@
         <w:t>-c. term):</w:t>
       </w:r>
       <w:r>
-        <w:t xml:space="preserve"> suitable for painting--quality of nature worthy of being rendered in art. The word “picturesque” suggests interfaces btw nature and art—supposedly </w:t>
-      </w:r>
-      <w:r>
-        <w:lastRenderedPageBreak/>
-        <w:t>appreciating nature as alien to humanity, but really</w:t>
+        <w:t xml:space="preserve"> suitable for painting--quality of nature worthy of being rendered in art. The word “picturesque” suggests interfaces btw nature and art—supposedly appreciating nature as alien to humanity, but really</w:t>
       </w:r>
       <w:r>
         <w:rPr>
@@ -2073,6 +2092,7 @@
     </w:p>
     <w:p>
       <w:r>
+        <w:lastRenderedPageBreak/>
         <w:t>RUINS—see his description of Tintern Abbey (47)</w:t>
       </w:r>
     </w:p>
@@ -2083,7 +2103,6 @@
     </w:p>
     <w:p>
       <w:r>
-        <w:lastRenderedPageBreak/>
         <w:t xml:space="preserve">(See </w:t>
       </w:r>
       <w:r>
@@ -2403,6 +2422,7 @@
     <w:p/>
     <w:p>
       <w:r>
+        <w:lastRenderedPageBreak/>
         <w:t>--</w:t>
       </w:r>
       <w:r>

</xml_diff>

<commit_message>
adding to Wat Tyler notes
</commit_message>
<xml_diff>
--- a/19-c-Brit-Lit/notes/2019-Week4-Notes.docx
+++ b/19-c-Brit-Lit/notes/2019-Week4-Notes.docx
@@ -1010,20 +1010,12 @@
       <w:pPr>
         <w:pStyle w:val="ListParagraph"/>
         <w:numPr>
-          <w:ilvl w:val="0"/>
+          <w:ilvl w:val="1"/>
           <w:numId w:val="1"/>
         </w:numPr>
       </w:pPr>
       <w:r>
-        <w:t xml:space="preserve">Construction as a play: To be read? To be </w:t>
-      </w:r>
-      <w:proofErr w:type="gramStart"/>
-      <w:r>
-        <w:t>performed?</w:t>
-      </w:r>
-      <w:proofErr w:type="gramEnd"/>
-      <w:r>
-        <w:t xml:space="preserve"> </w:t>
+        <w:t xml:space="preserve">How the text sold like hotcakes as a result! </w:t>
       </w:r>
     </w:p>
     <w:p>
@@ -1035,7 +1027,27 @@
         </w:numPr>
       </w:pPr>
       <w:r>
-        <w:t>Performing the institutions of state</w:t>
+        <w:t xml:space="preserve">Radical north of England—and how this text would have resounded with them. (I have introduced them to Peterloo, and we talked about the suppression efforts and publication history on W 9/11.) </w:t>
+      </w:r>
+    </w:p>
+    <w:p>
+      <w:pPr>
+        <w:pStyle w:val="ListParagraph"/>
+        <w:numPr>
+          <w:ilvl w:val="0"/>
+          <w:numId w:val="1"/>
+        </w:numPr>
+      </w:pPr>
+      <w:r>
+        <w:t xml:space="preserve">Construction as a play: To be read? To be </w:t>
+      </w:r>
+      <w:proofErr w:type="gramStart"/>
+      <w:r>
+        <w:t>performed?</w:t>
+      </w:r>
+      <w:proofErr w:type="gramEnd"/>
+      <w:r>
+        <w:t xml:space="preserve"> </w:t>
       </w:r>
     </w:p>
     <w:p>
@@ -1047,10 +1059,41 @@
         </w:numPr>
       </w:pPr>
       <w:r>
+        <w:t>Performing the institutions of state</w:t>
+      </w:r>
+    </w:p>
+    <w:p>
+      <w:pPr>
+        <w:pStyle w:val="ListParagraph"/>
+        <w:numPr>
+          <w:ilvl w:val="1"/>
+          <w:numId w:val="1"/>
+        </w:numPr>
+      </w:pPr>
+      <w:r>
         <w:t>Public visibility issue</w:t>
       </w:r>
-      <w:bookmarkStart w:id="0" w:name="_GoBack"/>
-      <w:bookmarkEnd w:id="0"/>
+    </w:p>
+    <w:p>
+      <w:pPr>
+        <w:pStyle w:val="ListParagraph"/>
+        <w:numPr>
+          <w:ilvl w:val="1"/>
+          <w:numId w:val="1"/>
+        </w:numPr>
+      </w:pPr>
+      <w:r>
+        <w:t xml:space="preserve">John Ball </w:t>
+      </w:r>
+      <w:r>
+        <w:t>immortalized?</w:t>
+      </w:r>
+    </w:p>
+    <w:p>
+      <w:pPr>
+        <w:pStyle w:val="ListParagraph"/>
+        <w:ind w:left="1440"/>
+      </w:pPr>
     </w:p>
     <w:p/>
     <w:p>
@@ -1128,9 +1171,8 @@
           <w:sz w:val="22"/>
           <w:szCs w:val="22"/>
         </w:rPr>
-        <w:t xml:space="preserve">I have examined the cases that I have been able to meet with containing precedents for injunctions of this nature, and I find that they all proceed from the ground of a title to property in </w:t>
-      </w:r>
-      <w:proofErr w:type="spellStart"/>
+        <w:t xml:space="preserve">I have examined the cases that I have been able to meet with containing precedents for injunctions of this nature, and I find that they all proceed from the ground of a title to property </w:t>
+      </w:r>
       <w:r>
         <w:rPr>
           <w:rFonts w:ascii="PT Sans" w:eastAsia="Times New Roman" w:hAnsi="PT Sans" w:cs="Times New Roman"/>
@@ -1139,9 +1181,10 @@
           <w:sz w:val="22"/>
           <w:szCs w:val="22"/>
         </w:rPr>
-        <w:t>thee</w:t>
-      </w:r>
-      <w:proofErr w:type="spellEnd"/>
+        <w:lastRenderedPageBreak/>
+        <w:t xml:space="preserve">in </w:t>
+      </w:r>
+      <w:proofErr w:type="spellStart"/>
       <w:r>
         <w:rPr>
           <w:rFonts w:ascii="PT Sans" w:eastAsia="Times New Roman" w:hAnsi="PT Sans" w:cs="Times New Roman"/>
@@ -1150,9 +1193,9 @@
           <w:sz w:val="22"/>
           <w:szCs w:val="22"/>
         </w:rPr>
-        <w:t xml:space="preserve"> plaintiff.  On this head a distinction has been taken, to which a considerable weight of </w:t>
-      </w:r>
-      <w:proofErr w:type="spellStart"/>
+        <w:t>thee</w:t>
+      </w:r>
+      <w:proofErr w:type="spellEnd"/>
       <w:r>
         <w:rPr>
           <w:rFonts w:ascii="PT Sans" w:eastAsia="Times New Roman" w:hAnsi="PT Sans" w:cs="Times New Roman"/>
@@ -1161,9 +1204,9 @@
           <w:sz w:val="22"/>
           <w:szCs w:val="22"/>
         </w:rPr>
-        <w:t>authorty</w:t>
-      </w:r>
-      <w:proofErr w:type="spellEnd"/>
+        <w:t xml:space="preserve"> plaintiff.  On this head a distinction has been taken, to which a considerable weight of </w:t>
+      </w:r>
+      <w:proofErr w:type="spellStart"/>
       <w:r>
         <w:rPr>
           <w:rFonts w:ascii="PT Sans" w:eastAsia="Times New Roman" w:hAnsi="PT Sans" w:cs="Times New Roman"/>
@@ -1172,9 +1215,9 @@
           <w:sz w:val="22"/>
           <w:szCs w:val="22"/>
         </w:rPr>
-        <w:t xml:space="preserve"> attaches, supported, as it is, by the opinion of Lord Chief Justice Eyre, who has expressly laid it down that a person cannot recover in damages for a work which is, in its nature, calculated to do injury to the public.  Upon the same principle this court refused an injunction in the case of </w:t>
-      </w:r>
-      <w:proofErr w:type="spellStart"/>
+        <w:t>authorty</w:t>
+      </w:r>
+      <w:proofErr w:type="spellEnd"/>
       <w:r>
         <w:rPr>
           <w:rFonts w:ascii="PT Sans" w:eastAsia="Times New Roman" w:hAnsi="PT Sans" w:cs="Times New Roman"/>
@@ -1183,9 +1226,9 @@
           <w:sz w:val="22"/>
           <w:szCs w:val="22"/>
         </w:rPr>
-        <w:t>Walcot</w:t>
-      </w:r>
-      <w:proofErr w:type="spellEnd"/>
+        <w:t xml:space="preserve"> attaches, supported, as it is, by the opinion of Lord Chief Justice Eyre, who has expressly laid it down that a person cannot recover in damages for a work which is, in its nature, calculated to do injury to the public.  Upon the same principle this court refused an injunction in the case of </w:t>
+      </w:r>
+      <w:proofErr w:type="spellStart"/>
       <w:r>
         <w:rPr>
           <w:rFonts w:ascii="PT Sans" w:eastAsia="Times New Roman" w:hAnsi="PT Sans" w:cs="Times New Roman"/>
@@ -1194,8 +1237,9 @@
           <w:sz w:val="22"/>
           <w:szCs w:val="22"/>
         </w:rPr>
-        <w:t xml:space="preserve"> vs. Walker, inasmuch as he could not recover damages in the action.  After </w:t>
-      </w:r>
+        <w:t>Walcot</w:t>
+      </w:r>
+      <w:proofErr w:type="spellEnd"/>
       <w:r>
         <w:rPr>
           <w:rFonts w:ascii="PT Sans" w:eastAsia="Times New Roman" w:hAnsi="PT Sans" w:cs="Times New Roman"/>
@@ -1204,8 +1248,7 @@
           <w:sz w:val="22"/>
           <w:szCs w:val="22"/>
         </w:rPr>
-        <w:lastRenderedPageBreak/>
-        <w:t xml:space="preserve">the fullest consideration, I remain of the same opinion as that which I entertained in deciding the </w:t>
+        <w:t xml:space="preserve"> vs. Walker, inasmuch as he could not recover damages in the action.  After the fullest consideration, I remain of the same opinion as that which I entertained in deciding the </w:t>
       </w:r>
       <w:proofErr w:type="spellStart"/>
       <w:r>
@@ -1271,20 +1314,64 @@
         <w:rPr>
           <w:b/>
         </w:rPr>
-        <w:t>Issues:</w:t>
-      </w:r>
-    </w:p>
-    <w:p>
-      <w:pPr>
-        <w:rPr>
-          <w:bCs/>
-        </w:rPr>
-      </w:pPr>
-      <w:r>
-        <w:rPr>
-          <w:bCs/>
-        </w:rPr>
-        <w:t>What’s injurious to the public in this play, in the eyes of the government?</w:t>
+        <w:t>Issues</w:t>
+      </w:r>
+      <w:r>
+        <w:rPr>
+          <w:b/>
+        </w:rPr>
+        <w:t xml:space="preserve"> to discuss:</w:t>
+      </w:r>
+    </w:p>
+    <w:p>
+      <w:pPr>
+        <w:rPr>
+          <w:bCs/>
+        </w:rPr>
+      </w:pPr>
+      <w:r>
+        <w:rPr>
+          <w:bCs/>
+        </w:rPr>
+        <w:t xml:space="preserve">What’s </w:t>
+      </w:r>
+      <w:r>
+        <w:rPr>
+          <w:bCs/>
+        </w:rPr>
+        <w:t>“</w:t>
+      </w:r>
+      <w:r>
+        <w:rPr>
+          <w:bCs/>
+        </w:rPr>
+        <w:t>injurious to the public</w:t>
+      </w:r>
+      <w:r>
+        <w:rPr>
+          <w:bCs/>
+        </w:rPr>
+        <w:t>”</w:t>
+      </w:r>
+      <w:r>
+        <w:rPr>
+          <w:bCs/>
+        </w:rPr>
+        <w:t xml:space="preserve"> in this play, in the eyes of the government?</w:t>
+      </w:r>
+    </w:p>
+    <w:p>
+      <w:pPr>
+        <w:rPr>
+          <w:bCs/>
+        </w:rPr>
+      </w:pPr>
+      <w:r>
+        <w:rPr>
+          <w:bCs/>
+        </w:rPr>
+        <w:tab/>
+        <w:t>(“the public” in context with the frame-breakers and Luddite rebellion of the 1810s)</w:t>
       </w:r>
     </w:p>
     <w:p>
@@ -1324,6 +1411,20 @@
         </w:rPr>
         <w:t>Imprisoned priest: John Ball</w:t>
       </w:r>
+      <w:proofErr w:type="gramStart"/>
+      <w:r>
+        <w:rPr>
+          <w:bCs/>
+        </w:rPr>
+        <w:t xml:space="preserve">   (</w:t>
+      </w:r>
+      <w:proofErr w:type="gramEnd"/>
+      <w:r>
+        <w:rPr>
+          <w:bCs/>
+        </w:rPr>
+        <w:t>in class I compared this to William Blake’s poem, “The Grey Monk” in the Pickering MS)</w:t>
+      </w:r>
     </w:p>
     <w:p>
       <w:pPr>
@@ -1376,49 +1477,87 @@
         <w:rPr>
           <w:bCs/>
         </w:rPr>
-        <w:t>Violence from authorities (threat of rape)</w:t>
-      </w:r>
-    </w:p>
-    <w:p>
-      <w:pPr>
-        <w:pStyle w:val="ListParagraph"/>
-        <w:rPr>
-          <w:bCs/>
-        </w:rPr>
-      </w:pPr>
-    </w:p>
-    <w:p>
-      <w:pPr>
-        <w:rPr>
-          <w:b/>
-        </w:rPr>
-      </w:pPr>
-    </w:p>
-    <w:p>
-      <w:pPr>
-        <w:rPr>
-          <w:b/>
-        </w:rPr>
-      </w:pPr>
-    </w:p>
-    <w:p>
-      <w:pPr>
-        <w:rPr>
-          <w:bCs/>
-        </w:rPr>
-      </w:pPr>
-    </w:p>
-    <w:p>
-      <w:pPr>
-        <w:rPr>
-          <w:b/>
-        </w:rPr>
-      </w:pPr>
-    </w:p>
-    <w:p>
-      <w:pPr>
-        <w:rPr>
-          <w:b/>
+        <w:t>Violence from authoritie</w:t>
+      </w:r>
+      <w:bookmarkStart w:id="0" w:name="_GoBack"/>
+      <w:bookmarkEnd w:id="0"/>
+      <w:r>
+        <w:rPr>
+          <w:bCs/>
+        </w:rPr>
+        <w:t>s (threat of rape)</w:t>
+      </w:r>
+    </w:p>
+    <w:p>
+      <w:pPr>
+        <w:rPr>
+          <w:b/>
+        </w:rPr>
+      </w:pPr>
+    </w:p>
+    <w:p>
+      <w:pPr>
+        <w:rPr>
+          <w:bCs/>
+        </w:rPr>
+      </w:pPr>
+      <w:r>
+        <w:rPr>
+          <w:bCs/>
+        </w:rPr>
+        <w:t>Perspective on royalty breaking contract</w:t>
+      </w:r>
+    </w:p>
+    <w:p>
+      <w:pPr>
+        <w:rPr>
+          <w:b/>
+        </w:rPr>
+      </w:pPr>
+    </w:p>
+    <w:p>
+      <w:pPr>
+        <w:rPr>
+          <w:bCs/>
+        </w:rPr>
+      </w:pPr>
+      <w:r>
+        <w:rPr>
+          <w:bCs/>
+        </w:rPr>
+        <w:t xml:space="preserve">How does the play frame Wat Tyler and John Ball?  </w:t>
+      </w:r>
+    </w:p>
+    <w:p>
+      <w:pPr>
+        <w:rPr>
+          <w:bCs/>
+        </w:rPr>
+      </w:pPr>
+      <w:r>
+        <w:rPr>
+          <w:bCs/>
+        </w:rPr>
+        <w:t xml:space="preserve">Closing of the play:  Tragedy / catharsis in revolutionary context? </w:t>
+      </w:r>
+    </w:p>
+    <w:p>
+      <w:pPr>
+        <w:rPr>
+          <w:bCs/>
+        </w:rPr>
+      </w:pPr>
+      <w:r>
+        <w:rPr>
+          <w:bCs/>
+        </w:rPr>
+        <w:t xml:space="preserve"> </w:t>
+      </w:r>
+    </w:p>
+    <w:p>
+      <w:pPr>
+        <w:rPr>
+          <w:bCs/>
         </w:rPr>
       </w:pPr>
     </w:p>
@@ -1526,6 +1665,7 @@
         </w:numPr>
       </w:pPr>
       <w:r>
+        <w:lastRenderedPageBreak/>
         <w:t xml:space="preserve">Funny: People got these terms confused as they were touring around Britain at the </w:t>
       </w:r>
       <w:proofErr w:type="gramStart"/>
@@ -1576,7 +1716,6 @@
         <w:rPr>
           <w:b/>
         </w:rPr>
-        <w:lastRenderedPageBreak/>
         <w:t>Picturesque</w:t>
       </w:r>
       <w:r>
@@ -2004,6 +2143,7 @@
         <w:rPr>
           <w:b/>
         </w:rPr>
+        <w:lastRenderedPageBreak/>
         <w:t>Sublime</w:t>
       </w:r>
       <w:r>
@@ -2092,7 +2232,6 @@
     </w:p>
     <w:p>
       <w:r>
-        <w:lastRenderedPageBreak/>
         <w:t>RUINS—see his description of Tintern Abbey (47)</w:t>
       </w:r>
     </w:p>
@@ -2350,6 +2489,7 @@
           <w:b/>
           <w:bCs/>
         </w:rPr>
+        <w:lastRenderedPageBreak/>
         <w:t>Sonnets</w:t>
       </w:r>
       <w:proofErr w:type="gramStart"/>
@@ -2422,7 +2562,6 @@
     <w:p/>
     <w:p>
       <w:r>
-        <w:lastRenderedPageBreak/>
         <w:t>--</w:t>
       </w:r>
       <w:r>
@@ -2805,6 +2944,7 @@
     </w:p>
     <w:p>
       <w:r>
+        <w:lastRenderedPageBreak/>
         <w:t>Play the links of Eolian harps in class (on syllabus)</w:t>
       </w:r>
     </w:p>

</xml_diff>